<commit_message>
Plan de evaluacion en proceso
</commit_message>
<xml_diff>
--- a/PlanosCasaBelen/cuadrantesYbeaconsBIEN.docx
+++ b/PlanosCasaBelen/cuadrantesYbeaconsBIEN.docx
@@ -13,10 +13,10 @@
               <wp:anchor distT="0" distB="0" distL="114300" distR="114300" simplePos="0" relativeHeight="251676672" behindDoc="0" locked="0" layoutInCell="1" allowOverlap="1">
                 <wp:simplePos x="0" y="0"/>
                 <wp:positionH relativeFrom="column">
-                  <wp:posOffset>4386</wp:posOffset>
+                  <wp:posOffset>5715</wp:posOffset>
                 </wp:positionH>
                 <wp:positionV relativeFrom="paragraph">
-                  <wp:posOffset>184726</wp:posOffset>
+                  <wp:posOffset>186055</wp:posOffset>
                 </wp:positionV>
                 <wp:extent cx="5400040" cy="3467100"/>
                 <wp:effectExtent l="0" t="0" r="0" b="0"/>
@@ -451,7 +451,7 @@
                         </wps:cNvSpPr>
                         <wps:spPr bwMode="auto">
                           <a:xfrm>
-                            <a:off x="584791" y="212651"/>
+                            <a:off x="584791" y="257101"/>
                             <a:ext cx="334645" cy="257810"/>
                           </a:xfrm>
                           <a:prstGeom prst="rect">
@@ -489,7 +489,7 @@
                         </wps:cNvSpPr>
                         <wps:spPr bwMode="auto">
                           <a:xfrm>
-                            <a:off x="2913321" y="425302"/>
+                            <a:off x="2913321" y="476102"/>
                             <a:ext cx="339090" cy="257810"/>
                           </a:xfrm>
                           <a:prstGeom prst="rect">
@@ -528,7 +528,7 @@
           </mc:Choice>
           <mc:Fallback>
             <w:pict>
-              <v:group id="Grupo 17" o:spid="_x0000_s1026" style="position:absolute;margin-left:.35pt;margin-top:14.55pt;width:425.2pt;height:273pt;z-index:251676672" coordsize="54000,34671" o:gfxdata="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">
+              <v:group id="Grupo 17" o:spid="_x0000_s1026" style="position:absolute;margin-left:.45pt;margin-top:14.65pt;width:425.2pt;height:273pt;z-index:251676672" coordsize="54000,34671" o:gfxdata="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">
                 <v:shapetype id="_x0000_t75" coordsize="21600,21600" o:spt="75" o:preferrelative="t" path="m@4@5l@4@11@9@11@9@5xe" filled="f" stroked="f">
                   <v:stroke joinstyle="miter"/>
                   <v:formulas>
@@ -665,7 +665,7 @@
                     </w:txbxContent>
                   </v:textbox>
                 </v:shape>
-                <v:shape id="Cuadro de texto 2" o:spid="_x0000_s1038" type="#_x0000_t202" style="position:absolute;left:5847;top:2126;width:3347;height:2578;visibility:visible;mso-wrap-style:square;v-text-anchor:top" o:gfxdata="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">
+                <v:shape id="Cuadro de texto 2" o:spid="_x0000_s1038" type="#_x0000_t202" style="position:absolute;left:5847;top:2571;width:3347;height:2578;visibility:visible;mso-wrap-style:square;v-text-anchor:top" o:gfxdata="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">
                   <v:textbox>
                     <w:txbxContent>
                       <w:p>
@@ -676,7 +676,7 @@
                     </w:txbxContent>
                   </v:textbox>
                 </v:shape>
-                <v:shape id="Cuadro de texto 2" o:spid="_x0000_s1039" type="#_x0000_t202" style="position:absolute;left:29133;top:4253;width:3391;height:2578;visibility:visible;mso-wrap-style:square;v-text-anchor:top" o:gfxdata="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">
+                <v:shape id="Cuadro de texto 2" o:spid="_x0000_s1039" type="#_x0000_t202" style="position:absolute;left:29133;top:4761;width:3391;height:2578;visibility:visible;mso-wrap-style:square;v-text-anchor:top" o:gfxdata="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">
                   <v:textbox>
                     <w:txbxContent>
                       <w:p>
@@ -692,13 +692,13 @@
           </mc:Fallback>
         </mc:AlternateContent>
       </w:r>
+    </w:p>
+    <w:p/>
+    <w:p/>
+    <w:p>
       <w:bookmarkStart w:id="0" w:name="_GoBack"/>
       <w:bookmarkEnd w:id="0"/>
     </w:p>
-    <w:p/>
-    <w:p/>
-    <w:p/>
-    <w:p/>
     <w:p/>
     <w:p/>
     <w:p/>
@@ -741,7 +741,7 @@
                   <wp:posOffset>-152400</wp:posOffset>
                 </wp:positionH>
                 <wp:positionV relativeFrom="paragraph">
-                  <wp:posOffset>82845</wp:posOffset>
+                  <wp:posOffset>361950</wp:posOffset>
                 </wp:positionV>
                 <wp:extent cx="5400040" cy="3923030"/>
                 <wp:effectExtent l="0" t="0" r="0" b="1270"/>
@@ -873,7 +873,7 @@
           </mc:Choice>
           <mc:Fallback>
             <w:pict>
-              <v:group id="Grupo 18" o:spid="_x0000_s1040" style="position:absolute;margin-left:-12pt;margin-top:6.5pt;width:425.2pt;height:308.9pt;z-index:251685888" coordsize="54000,39230" o:gfxdata="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">
+              <v:group id="Grupo 18" o:spid="_x0000_s1040" style="position:absolute;margin-left:-12pt;margin-top:28.5pt;width:425.2pt;height:308.9pt;z-index:251685888" coordsize="54000,39230" o:gfxdata="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">
                 <v:shape id="Imagen 13" o:spid="_x0000_s1041" type="#_x0000_t75" alt="Imagen que contiene texto, dibujo&#10;&#10;Descripción generada automáticamente" style="position:absolute;left:7385;top:-7385;width:39230;height:54000;rotation:90;visibility:visible;mso-wrap-style:square" o:gfxdata="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">
                   <v:imagedata r:id="rId7" o:title="Imagen que contiene texto, dibujo&#10;&#10;Descripción generada automáticamente"/>
                 </v:shape>
@@ -900,6 +900,212 @@
                   </v:textbox>
                 </v:shape>
               </v:group>
+            </w:pict>
+          </mc:Fallback>
+        </mc:AlternateContent>
+      </w:r>
+    </w:p>
+    <w:p>
+      <w:r>
+        <w:rPr>
+          <w:noProof/>
+        </w:rPr>
+        <mc:AlternateContent>
+          <mc:Choice Requires="wps">
+            <w:drawing>
+              <wp:anchor distT="0" distB="0" distL="114300" distR="114300" simplePos="0" relativeHeight="251689984" behindDoc="0" locked="0" layoutInCell="1" allowOverlap="1" wp14:anchorId="726316D9" wp14:editId="5E7081C2">
+                <wp:simplePos x="0" y="0"/>
+                <wp:positionH relativeFrom="column">
+                  <wp:posOffset>2444115</wp:posOffset>
+                </wp:positionH>
+                <wp:positionV relativeFrom="paragraph">
+                  <wp:posOffset>1113155</wp:posOffset>
+                </wp:positionV>
+                <wp:extent cx="0" cy="1314450"/>
+                <wp:effectExtent l="0" t="0" r="38100" b="19050"/>
+                <wp:wrapNone/>
+                <wp:docPr id="20" name="Conector recto 20"/>
+                <wp:cNvGraphicFramePr/>
+                <a:graphic xmlns:a="http://schemas.openxmlformats.org/drawingml/2006/main">
+                  <a:graphicData uri="http://schemas.microsoft.com/office/word/2010/wordprocessingShape">
+                    <wps:wsp>
+                      <wps:cNvCnPr/>
+                      <wps:spPr>
+                        <a:xfrm>
+                          <a:off x="0" y="0"/>
+                          <a:ext cx="0" cy="1314450"/>
+                        </a:xfrm>
+                        <a:prstGeom prst="line">
+                          <a:avLst/>
+                        </a:prstGeom>
+                        <a:ln>
+                          <a:solidFill>
+                            <a:srgbClr val="FF0000"/>
+                          </a:solidFill>
+                        </a:ln>
+                      </wps:spPr>
+                      <wps:style>
+                        <a:lnRef idx="1">
+                          <a:schemeClr val="accent1"/>
+                        </a:lnRef>
+                        <a:fillRef idx="0">
+                          <a:schemeClr val="accent1"/>
+                        </a:fillRef>
+                        <a:effectRef idx="0">
+                          <a:schemeClr val="accent1"/>
+                        </a:effectRef>
+                        <a:fontRef idx="minor">
+                          <a:schemeClr val="tx1"/>
+                        </a:fontRef>
+                      </wps:style>
+                      <wps:bodyPr/>
+                    </wps:wsp>
+                  </a:graphicData>
+                </a:graphic>
+              </wp:anchor>
+            </w:drawing>
+          </mc:Choice>
+          <mc:Fallback>
+            <w:pict>
+              <v:line w14:anchorId="1CBC60EA" id="Conector recto 20" o:spid="_x0000_s1026" style="position:absolute;z-index:251689984;visibility:visible;mso-wrap-style:square;mso-wrap-distance-left:9pt;mso-wrap-distance-top:0;mso-wrap-distance-right:9pt;mso-wrap-distance-bottom:0;mso-position-horizontal:absolute;mso-position-horizontal-relative:text;mso-position-vertical:absolute;mso-position-vertical-relative:text" from="192.45pt,87.65pt" to="192.45pt,191.15pt" o:gfxdata="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" strokecolor="red" strokeweight=".5pt">
+                <v:stroke joinstyle="miter"/>
+              </v:line>
+            </w:pict>
+          </mc:Fallback>
+        </mc:AlternateContent>
+      </w:r>
+      <w:r>
+        <w:rPr>
+          <w:noProof/>
+        </w:rPr>
+        <mc:AlternateContent>
+          <mc:Choice Requires="wps">
+            <w:drawing>
+              <wp:anchor distT="0" distB="0" distL="114300" distR="114300" simplePos="0" relativeHeight="251687936" behindDoc="0" locked="0" layoutInCell="1" allowOverlap="1">
+                <wp:simplePos x="0" y="0"/>
+                <wp:positionH relativeFrom="column">
+                  <wp:posOffset>3168015</wp:posOffset>
+                </wp:positionH>
+                <wp:positionV relativeFrom="paragraph">
+                  <wp:posOffset>1132205</wp:posOffset>
+                </wp:positionV>
+                <wp:extent cx="0" cy="1314450"/>
+                <wp:effectExtent l="0" t="0" r="38100" b="19050"/>
+                <wp:wrapNone/>
+                <wp:docPr id="19" name="Conector recto 19"/>
+                <wp:cNvGraphicFramePr/>
+                <a:graphic xmlns:a="http://schemas.openxmlformats.org/drawingml/2006/main">
+                  <a:graphicData uri="http://schemas.microsoft.com/office/word/2010/wordprocessingShape">
+                    <wps:wsp>
+                      <wps:cNvCnPr/>
+                      <wps:spPr>
+                        <a:xfrm>
+                          <a:off x="0" y="0"/>
+                          <a:ext cx="0" cy="1314450"/>
+                        </a:xfrm>
+                        <a:prstGeom prst="line">
+                          <a:avLst/>
+                        </a:prstGeom>
+                        <a:ln>
+                          <a:solidFill>
+                            <a:srgbClr val="FF0000"/>
+                          </a:solidFill>
+                        </a:ln>
+                      </wps:spPr>
+                      <wps:style>
+                        <a:lnRef idx="1">
+                          <a:schemeClr val="accent1"/>
+                        </a:lnRef>
+                        <a:fillRef idx="0">
+                          <a:schemeClr val="accent1"/>
+                        </a:fillRef>
+                        <a:effectRef idx="0">
+                          <a:schemeClr val="accent1"/>
+                        </a:effectRef>
+                        <a:fontRef idx="minor">
+                          <a:schemeClr val="tx1"/>
+                        </a:fontRef>
+                      </wps:style>
+                      <wps:bodyPr/>
+                    </wps:wsp>
+                  </a:graphicData>
+                </a:graphic>
+              </wp:anchor>
+            </w:drawing>
+          </mc:Choice>
+          <mc:Fallback>
+            <w:pict>
+              <v:line w14:anchorId="26E2E54F" id="Conector recto 19" o:spid="_x0000_s1026" style="position:absolute;z-index:251687936;visibility:visible;mso-wrap-style:square;mso-wrap-distance-left:9pt;mso-wrap-distance-top:0;mso-wrap-distance-right:9pt;mso-wrap-distance-bottom:0;mso-position-horizontal:absolute;mso-position-horizontal-relative:text;mso-position-vertical:absolute;mso-position-vertical-relative:text" from="249.45pt,89.15pt" to="249.45pt,192.65pt" o:gfxdata="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" strokecolor="red" strokeweight=".5pt">
+                <v:stroke joinstyle="miter"/>
+              </v:line>
+            </w:pict>
+          </mc:Fallback>
+        </mc:AlternateContent>
+      </w:r>
+      <w:r>
+        <w:rPr>
+          <w:noProof/>
+        </w:rPr>
+        <mc:AlternateContent>
+          <mc:Choice Requires="wps">
+            <w:drawing>
+              <wp:anchor distT="0" distB="0" distL="114300" distR="114300" simplePos="0" relativeHeight="251686912" behindDoc="0" locked="0" layoutInCell="1" allowOverlap="1">
+                <wp:simplePos x="0" y="0"/>
+                <wp:positionH relativeFrom="column">
+                  <wp:posOffset>2425065</wp:posOffset>
+                </wp:positionH>
+                <wp:positionV relativeFrom="paragraph">
+                  <wp:posOffset>1284605</wp:posOffset>
+                </wp:positionV>
+                <wp:extent cx="742950" cy="0"/>
+                <wp:effectExtent l="0" t="0" r="0" b="0"/>
+                <wp:wrapNone/>
+                <wp:docPr id="16" name="Conector recto 16"/>
+                <wp:cNvGraphicFramePr/>
+                <a:graphic xmlns:a="http://schemas.openxmlformats.org/drawingml/2006/main">
+                  <a:graphicData uri="http://schemas.microsoft.com/office/word/2010/wordprocessingShape">
+                    <wps:wsp>
+                      <wps:cNvCnPr/>
+                      <wps:spPr>
+                        <a:xfrm>
+                          <a:off x="0" y="0"/>
+                          <a:ext cx="742950" cy="0"/>
+                        </a:xfrm>
+                        <a:prstGeom prst="line">
+                          <a:avLst/>
+                        </a:prstGeom>
+                        <a:ln>
+                          <a:solidFill>
+                            <a:srgbClr val="FF0000"/>
+                          </a:solidFill>
+                        </a:ln>
+                      </wps:spPr>
+                      <wps:style>
+                        <a:lnRef idx="1">
+                          <a:schemeClr val="accent1"/>
+                        </a:lnRef>
+                        <a:fillRef idx="0">
+                          <a:schemeClr val="accent1"/>
+                        </a:fillRef>
+                        <a:effectRef idx="0">
+                          <a:schemeClr val="accent1"/>
+                        </a:effectRef>
+                        <a:fontRef idx="minor">
+                          <a:schemeClr val="tx1"/>
+                        </a:fontRef>
+                      </wps:style>
+                      <wps:bodyPr/>
+                    </wps:wsp>
+                  </a:graphicData>
+                </a:graphic>
+              </wp:anchor>
+            </w:drawing>
+          </mc:Choice>
+          <mc:Fallback>
+            <w:pict>
+              <v:line w14:anchorId="051B0E4D" id="Conector recto 16" o:spid="_x0000_s1026" style="position:absolute;z-index:251686912;visibility:visible;mso-wrap-style:square;mso-wrap-distance-left:9pt;mso-wrap-distance-top:0;mso-wrap-distance-right:9pt;mso-wrap-distance-bottom:0;mso-position-horizontal:absolute;mso-position-horizontal-relative:text;mso-position-vertical:absolute;mso-position-vertical-relative:text" from="190.95pt,101.15pt" to="249.45pt,101.15pt" o:gfxdata="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" strokecolor="red" strokeweight=".5pt">
+                <v:stroke joinstyle="miter"/>
+              </v:line>
             </w:pict>
           </mc:Fallback>
         </mc:AlternateContent>

</xml_diff>